<commit_message>
Addinh thesis with name: thesis
</commit_message>
<xml_diff>
--- a/декларация-връщане.docx
+++ b/декларация-връщане.docx
@@ -1,515 +1,14 @@
 
 <file path=word/document.xml><?xml version="1.0" encoding="utf-8"?>
-<w:document xmlns:wpc="http://schemas.microsoft.com/office/word/2010/wordprocessingCanvas" xmlns:cx="http://schemas.microsoft.com/office/drawing/2014/chartex" xmlns:cx1="http://schemas.microsoft.com/office/drawing/2015/9/8/chartex" xmlns:cx2="http://schemas.microsoft.com/office/drawing/2015/10/21/chartex" xmlns:cx3="http://schemas.microsoft.com/office/drawing/2016/5/9/chartex" xmlns:cx4="http://schemas.microsoft.com/office/drawing/2016/5/10/chartex" xmlns:cx5="http://schemas.microsoft.com/office/drawing/2016/5/11/chartex" xmlns:cx6="http://schemas.microsoft.com/office/drawing/2016/5/12/chartex" xmlns:cx7="http://schemas.microsoft.com/office/drawing/2016/5/13/chartex" xmlns:cx8="http://schemas.microsoft.com/office/drawing/2016/5/14/chartex" xmlns:mc="http://schemas.openxmlformats.org/markup-compatibility/2006" xmlns:aink="http://schemas.microsoft.com/office/drawing/2016/ink" xmlns:am3d="http://schemas.microsoft.com/office/drawing/2017/model3d" xmlns:o="urn:schemas-microsoft-com:office:office" xmlns:r="http://schemas.openxmlformats.org/officeDocument/2006/relationships" xmlns:m="http://schemas.openxmlformats.org/officeDocument/2006/math" xmlns:v="urn:schemas-microsoft-com:vml" xmlns:wp14="http://schemas.microsoft.com/office/word/2010/wordprocessingDrawing" xmlns:wp="http://schemas.openxmlformats.org/drawingml/2006/wordprocessingDrawing" xmlns:w10="urn:schemas-microsoft-com:office:word" xmlns:w="http://schemas.openxmlformats.org/wordprocessingml/2006/main" xmlns:w14="http://schemas.microsoft.com/office/word/2010/wordml" xmlns:w15="http://schemas.microsoft.com/office/word/2012/wordml" xmlns:w16cid="http://schemas.microsoft.com/office/word/2016/wordml/cid" xmlns:w16se="http://schemas.microsoft.com/office/word/2015/wordml/symex" xmlns:wpg="http://schemas.microsoft.com/office/word/2010/wordprocessingGroup" xmlns:wpi="http://schemas.microsoft.com/office/word/2010/wordprocessingInk" xmlns:wne="http://schemas.microsoft.com/office/word/2006/wordml" xmlns:wps="http://schemas.microsoft.com/office/word/2010/wordprocessingShape" mc:Ignorable="w14 w15 w16se w16cid wp14">
+<w:document xmlns:wpc="http://schemas.microsoft.com/office/word/2010/wordprocessingCanvas" xmlns:cx="http://schemas.microsoft.com/office/drawing/2014/chartex" xmlns:cx1="http://schemas.microsoft.com/office/drawing/2015/9/8/chartex" xmlns:cx2="http://schemas.microsoft.com/office/drawing/2015/10/21/chartex" xmlns:cx3="http://schemas.microsoft.com/office/drawing/2016/5/9/chartex" xmlns:cx4="http://schemas.microsoft.com/office/drawing/2016/5/10/chartex" xmlns:cx5="http://schemas.microsoft.com/office/drawing/2016/5/11/chartex" xmlns:cx6="http://schemas.microsoft.com/office/drawing/2016/5/12/chartex" xmlns:cx7="http://schemas.microsoft.com/office/drawing/2016/5/13/chartex" xmlns:cx8="http://schemas.microsoft.com/office/drawing/2016/5/14/chartex" xmlns:mc="http://schemas.openxmlformats.org/markup-compatibility/2006" xmlns:aink="http://schemas.microsoft.com/office/drawing/2016/ink" xmlns:am3d="http://schemas.microsoft.com/office/drawing/2017/model3d" xmlns:o="urn:schemas-microsoft-com:office:office" xmlns:oel="http://schemas.microsoft.com/office/2019/extlst" xmlns:r="http://schemas.openxmlformats.org/officeDocument/2006/relationships" xmlns:m="http://schemas.openxmlformats.org/officeDocument/2006/math" xmlns:v="urn:schemas-microsoft-com:vml" xmlns:wp14="http://schemas.microsoft.com/office/word/2010/wordprocessingDrawing" xmlns:wp="http://schemas.openxmlformats.org/drawingml/2006/wordprocessingDrawing" xmlns:w10="urn:schemas-microsoft-com:office:word" xmlns:w="http://schemas.openxmlformats.org/wordprocessingml/2006/main" xmlns:w14="http://schemas.microsoft.com/office/word/2010/wordml" xmlns:w15="http://schemas.microsoft.com/office/word/2012/wordml" xmlns:w16cex="http://schemas.microsoft.com/office/word/2018/wordml/cex" xmlns:w16cid="http://schemas.microsoft.com/office/word/2016/wordml/cid" xmlns:w16="http://schemas.microsoft.com/office/word/2018/wordml" xmlns:w16sdtdh="http://schemas.microsoft.com/office/word/2020/wordml/sdtdatahash" xmlns:w16se="http://schemas.microsoft.com/office/word/2015/wordml/symex" xmlns:wpg="http://schemas.microsoft.com/office/word/2010/wordprocessingGroup" xmlns:wpi="http://schemas.microsoft.com/office/word/2010/wordprocessingInk" xmlns:wne="http://schemas.microsoft.com/office/word/2006/wordml" xmlns:wps="http://schemas.microsoft.com/office/word/2010/wordprocessingShape" mc:Ignorable="w14 w15 w16se w16cid w16 w16cex w16sdtdh wp14">
   <w:body>
     <w:p>
       <w:pPr>
-        <w:jc w:val="center"/>
-        <w:rPr>
-          <w:rFonts w:cs="Times New Roman"/>
-          <w:lang w:val="bg-BG"/>
-        </w:rPr>
-      </w:pPr>
-      <w:r>
-        <w:rPr>
-          <w:rFonts w:cs="Times New Roman"/>
-          <w:lang w:val="bg-BG"/>
-        </w:rPr>
-        <w:t>ДЕКЛАРАЦИЯ</w:t>
-      </w:r>
-    </w:p>
-    <w:p>
-      <w:pPr>
-        <w:jc w:val="center"/>
-        <w:rPr>
-          <w:rFonts w:cs="Times New Roman"/>
-          <w:lang w:val="bg-BG"/>
-        </w:rPr>
-      </w:pPr>
-      <w:r>
-        <w:rPr>
-          <w:rFonts w:cs="Times New Roman"/>
-          <w:lang w:val="bg-BG"/>
-        </w:rPr>
-        <w:t>Ахмед Сабри Мекльов</w:t>
-      </w:r>
-    </w:p>
-    <w:p>
-      <w:pPr>
+        <w:tabs>
+          <w:tab w:val="left" w:pos="851"/>
+          <w:tab w:val="left" w:pos="993"/>
+        </w:tabs>
         <w:spacing w:after="0" w:line="168" w:lineRule="auto"/>
-        <w:ind w:firstLine="709"/>
-        <w:jc w:val="both"/>
-        <w:rPr>
-          <w:rFonts w:cs="Times New Roman"/>
-          <w:lang w:val="bg-BG"/>
-        </w:rPr>
-      </w:pPr>
-      <w:r>
-        <w:rPr>
-          <w:rFonts w:cs="Times New Roman"/>
-          <w:lang w:val="bg-BG"/>
-        </w:rPr>
-        <w:t>Аз, долуподписаният/та ………………………………………………………………………………………………</w:t>
-      </w:r>
-      <w:r>
-        <w:rPr>
-          <w:rFonts w:cs="Times New Roman"/>
-          <w:lang w:val="bg-BG"/>
-        </w:rPr>
-        <w:t>…</w:t>
-      </w:r>
-      <w:r>
-        <w:rPr>
-          <w:rFonts w:cs="Times New Roman"/>
-          <w:lang w:val="bg-BG"/>
-        </w:rPr>
-        <w:t>…,</w:t>
-      </w:r>
-    </w:p>
-    <w:p>
-      <w:pPr>
-        <w:spacing w:after="0" w:line="168" w:lineRule="auto"/>
-        <w:ind w:firstLine="709"/>
-        <w:jc w:val="both"/>
-        <w:rPr>
-          <w:rFonts w:cs="Times New Roman"/>
-          <w:lang w:val="bg-BG"/>
-        </w:rPr>
-      </w:pPr>
-      <w:r>
-        <w:rPr>
-          <w:rFonts w:cs="Times New Roman"/>
-          <w:lang w:val="bg-BG"/>
-        </w:rPr>
-        <w:t xml:space="preserve">                                                                       </w:t>
-      </w:r>
-      <w:r>
-        <w:rPr>
-          <w:rFonts w:cs="Times New Roman"/>
-          <w:lang w:val="bg-BG"/>
-        </w:rPr>
-        <w:t>(собствено, бащино и фамилно име)</w:t>
-      </w:r>
-    </w:p>
-    <w:p>
-      <w:pPr>
-        <w:spacing w:after="0" w:line="240" w:lineRule="exact"/>
-        <w:jc w:val="both"/>
-        <w:rPr>
-          <w:rFonts w:cs="Times New Roman"/>
-          <w:lang w:val="bg-BG"/>
-        </w:rPr>
-      </w:pPr>
-      <w:r>
-        <w:rPr>
-          <w:rFonts w:cs="Times New Roman"/>
-          <w:lang w:val="bg-BG"/>
-        </w:rPr>
-        <w:t>ЕГН………………………</w:t>
-      </w:r>
-      <w:r>
-        <w:rPr>
-          <w:rFonts w:cs="Times New Roman"/>
-          <w:lang w:val="bg-BG"/>
-        </w:rPr>
-        <w:t>9410250008</w:t>
-      </w:r>
-      <w:r>
-        <w:rPr>
-          <w:rFonts w:cs="Times New Roman"/>
-          <w:lang w:val="bg-BG"/>
-        </w:rPr>
-        <w:t>………, л.к. №</w:t>
-      </w:r>
-      <w:r>
-        <w:rPr>
-          <w:rFonts w:cs="Times New Roman"/>
-          <w:lang w:val="bg-BG"/>
-        </w:rPr>
-        <w:t xml:space="preserve"> </w:t>
-      </w:r>
-      <w:r>
-        <w:rPr>
-          <w:rFonts w:cs="Times New Roman"/>
-          <w:lang w:val="en-US"/>
-        </w:rPr>
-        <w:t>645786965</w:t>
-      </w:r>
-      <w:r>
-        <w:rPr>
-          <w:rFonts w:cs="Times New Roman"/>
-          <w:lang w:val="bg-BG"/>
-        </w:rPr>
-        <w:t xml:space="preserve">, издадена от </w:t>
-      </w:r>
-      <w:r>
-        <w:rPr>
-          <w:rFonts w:cs="Times New Roman"/>
-          <w:lang w:val="bg-BG"/>
-        </w:rPr>
-        <w:t xml:space="preserve"> МВР Благоевград</w:t>
-      </w:r>
-    </w:p>
-    <w:p>
-      <w:pPr>
-        <w:spacing w:after="0" w:line="240" w:lineRule="exact"/>
-        <w:jc w:val="both"/>
-        <w:rPr>
-          <w:rFonts w:cs="Times New Roman"/>
-          <w:lang w:val="bg-BG"/>
-        </w:rPr>
-      </w:pPr>
-      <w:r>
-        <w:rPr>
-          <w:rFonts w:cs="Times New Roman"/>
-          <w:lang w:val="bg-BG"/>
-        </w:rPr>
-        <w:t xml:space="preserve">на </w:t>
-      </w:r>
-      <w:r>
-        <w:rPr>
-          <w:rFonts w:cs="Times New Roman"/>
-          <w:lang w:val="bg-BG"/>
-        </w:rPr>
-        <w:t>..</w:t>
-      </w:r>
-      <w:r>
-        <w:rPr>
-          <w:rFonts w:cs="Times New Roman"/>
-          <w:lang w:val="bg-BG"/>
-        </w:rPr>
-        <w:t>……</w:t>
-      </w:r>
-      <w:r>
-        <w:rPr>
-          <w:rFonts w:cs="Times New Roman"/>
-          <w:lang w:val="bg-BG"/>
-        </w:rPr>
-        <w:t>25</w:t>
-      </w:r>
-      <w:r>
-        <w:rPr>
-          <w:rFonts w:cs="Times New Roman"/>
-          <w:lang w:val="bg-BG"/>
-        </w:rPr>
-        <w:t>………</w:t>
-      </w:r>
-      <w:r>
-        <w:rPr>
-          <w:rFonts w:cs="Times New Roman"/>
-          <w:lang w:val="bg-BG"/>
-        </w:rPr>
-        <w:t xml:space="preserve">..год., с </w:t>
-      </w:r>
-    </w:p>
-    <w:p>
-      <w:pPr>
-        <w:spacing w:after="0" w:line="240" w:lineRule="exact"/>
-        <w:jc w:val="both"/>
-        <w:rPr>
-          <w:rFonts w:cs="Times New Roman"/>
-          <w:lang w:val="bg-BG"/>
-        </w:rPr>
-      </w:pPr>
-      <w:r>
-        <w:rPr>
-          <w:rFonts w:cs="Times New Roman"/>
-          <w:lang w:val="bg-BG"/>
-        </w:rPr>
-        <w:t>постоянен адрес гр./с</w:t>
-      </w:r>
-      <w:r>
-        <w:rPr>
-          <w:rFonts w:cs="Times New Roman"/>
-          <w:lang w:val="bg-BG"/>
-        </w:rPr>
-        <w:t xml:space="preserve"> Якоруда, ул.‘Цар Борис 3‘ номер 235 </w:t>
-      </w:r>
-      <w:r>
-        <w:rPr>
-          <w:rFonts w:cs="Times New Roman"/>
-          <w:lang w:val="bg-BG"/>
-        </w:rPr>
-        <w:t xml:space="preserve">област </w:t>
-      </w:r>
-      <w:r>
-        <w:rPr>
-          <w:rFonts w:cs="Times New Roman"/>
-          <w:lang w:val="bg-BG"/>
-        </w:rPr>
-        <w:t>Благоевград</w:t>
-      </w:r>
-      <w:r>
-        <w:rPr>
-          <w:rFonts w:cs="Times New Roman"/>
-          <w:lang w:val="bg-BG"/>
-        </w:rPr>
-        <w:t xml:space="preserve">., </w:t>
-      </w:r>
-    </w:p>
-    <w:p>
-      <w:pPr>
-        <w:spacing w:after="0" w:line="240" w:lineRule="exact"/>
-        <w:jc w:val="both"/>
-        <w:rPr>
-          <w:rFonts w:cs="Times New Roman"/>
-          <w:lang w:val="bg-BG"/>
-        </w:rPr>
-      </w:pPr>
-      <w:r>
-        <w:rPr>
-          <w:rFonts w:cs="Times New Roman"/>
-          <w:lang w:val="bg-BG"/>
-        </w:rPr>
-        <w:t xml:space="preserve">бул./ул. </w:t>
-      </w:r>
-      <w:r>
-        <w:rPr>
-          <w:rFonts w:cs="Times New Roman"/>
-          <w:lang w:val="bg-BG"/>
-        </w:rPr>
-        <w:t>, ул.‘Цар Борис 3‘</w:t>
-      </w:r>
-      <w:r>
-        <w:rPr>
-          <w:rFonts w:cs="Times New Roman"/>
-          <w:lang w:val="bg-BG"/>
-        </w:rPr>
-        <w:t xml:space="preserve"> </w:t>
-      </w:r>
-      <w:r>
-        <w:rPr>
-          <w:rFonts w:cs="Times New Roman"/>
-          <w:lang w:val="bg-BG"/>
-        </w:rPr>
-        <w:t>№…</w:t>
-      </w:r>
-      <w:r>
-        <w:rPr>
-          <w:rFonts w:cs="Times New Roman"/>
-          <w:lang w:val="bg-BG"/>
-        </w:rPr>
-        <w:t>235</w:t>
-      </w:r>
-      <w:r>
-        <w:rPr>
-          <w:rFonts w:cs="Times New Roman"/>
-          <w:lang w:val="bg-BG"/>
-        </w:rPr>
-        <w:t>…, ж.к. …………………………………, бл….., вх….., ет…..,ап. …… и</w:t>
-      </w:r>
-    </w:p>
-    <w:p>
-      <w:pPr>
-        <w:spacing w:after="0" w:line="240" w:lineRule="exact"/>
-        <w:jc w:val="both"/>
-        <w:rPr>
-          <w:rFonts w:cs="Times New Roman"/>
-          <w:lang w:val="bg-BG"/>
-        </w:rPr>
-      </w:pPr>
-    </w:p>
-    <w:p>
-      <w:pPr>
-        <w:spacing w:after="0" w:line="240" w:lineRule="exact"/>
-        <w:jc w:val="both"/>
-        <w:rPr>
-          <w:rFonts w:cs="Times New Roman"/>
-          <w:lang w:val="bg-BG"/>
-        </w:rPr>
-      </w:pPr>
-      <w:r>
-        <w:rPr>
-          <w:rFonts w:cs="Times New Roman"/>
-          <w:lang w:val="bg-BG"/>
-        </w:rPr>
-        <w:t>настоящ адрес</w:t>
-      </w:r>
-      <w:r>
-        <w:rPr>
-          <w:rFonts w:cs="Times New Roman"/>
-          <w:lang w:val="bg-BG"/>
-        </w:rPr>
-        <w:t xml:space="preserve"> гр./с</w:t>
-      </w:r>
-      <w:r>
-        <w:rPr>
-          <w:rFonts w:cs="Times New Roman"/>
-          <w:lang w:val="bg-BG"/>
-        </w:rPr>
-        <w:t xml:space="preserve"> София, </w:t>
-      </w:r>
-      <w:r>
-        <w:rPr>
-          <w:rFonts w:cs="Times New Roman"/>
-          <w:lang w:val="bg-BG"/>
-        </w:rPr>
-        <w:t>, област</w:t>
-      </w:r>
-      <w:r>
-        <w:rPr>
-          <w:rFonts w:cs="Times New Roman"/>
-          <w:lang w:val="bg-BG"/>
-        </w:rPr>
-        <w:t xml:space="preserve"> София</w:t>
-      </w:r>
-      <w:r>
-        <w:rPr>
-          <w:rFonts w:cs="Times New Roman"/>
-          <w:lang w:val="bg-BG"/>
-        </w:rPr>
-        <w:t xml:space="preserve">, </w:t>
-      </w:r>
-    </w:p>
-    <w:p>
-      <w:pPr>
-        <w:spacing w:after="0" w:line="240" w:lineRule="exact"/>
-        <w:jc w:val="both"/>
-        <w:rPr>
-          <w:rFonts w:cs="Times New Roman"/>
-          <w:lang w:val="bg-BG"/>
-        </w:rPr>
-      </w:pPr>
-      <w:r>
-        <w:rPr>
-          <w:rFonts w:cs="Times New Roman"/>
-          <w:lang w:val="bg-BG"/>
-        </w:rPr>
-        <w:t xml:space="preserve">бул./ул. </w:t>
-      </w:r>
-      <w:r>
-        <w:rPr>
-          <w:rFonts w:cs="Times New Roman"/>
-          <w:lang w:val="bg-BG"/>
-        </w:rPr>
-        <w:t xml:space="preserve">Бабина Поляна </w:t>
-      </w:r>
-      <w:r>
-        <w:rPr>
-          <w:rFonts w:cs="Times New Roman"/>
-          <w:lang w:val="bg-BG"/>
-        </w:rPr>
-        <w:t>№</w:t>
-      </w:r>
-      <w:r>
-        <w:rPr>
-          <w:rFonts w:cs="Times New Roman"/>
-          <w:lang w:val="bg-BG"/>
-        </w:rPr>
-        <w:t xml:space="preserve"> 14</w:t>
-      </w:r>
-      <w:r>
-        <w:rPr>
-          <w:rFonts w:cs="Times New Roman"/>
-          <w:lang w:val="bg-BG"/>
-        </w:rPr>
-        <w:t xml:space="preserve">, ж.к. </w:t>
-      </w:r>
-      <w:r>
-        <w:rPr>
-          <w:rFonts w:cs="Times New Roman"/>
-          <w:lang w:val="bg-BG"/>
-        </w:rPr>
-        <w:t xml:space="preserve">Света Троица </w:t>
-      </w:r>
-      <w:r>
-        <w:rPr>
-          <w:rFonts w:cs="Times New Roman"/>
-          <w:lang w:val="bg-BG"/>
-        </w:rPr>
-        <w:t>, бл</w:t>
-      </w:r>
-      <w:r>
-        <w:rPr>
-          <w:rFonts w:cs="Times New Roman"/>
-          <w:lang w:val="bg-BG"/>
-        </w:rPr>
-        <w:t xml:space="preserve"> 304</w:t>
-      </w:r>
-      <w:r>
-        <w:rPr>
-          <w:rFonts w:cs="Times New Roman"/>
-          <w:lang w:val="bg-BG"/>
-        </w:rPr>
-        <w:t>, вх</w:t>
-      </w:r>
-      <w:r>
-        <w:rPr>
-          <w:rFonts w:cs="Times New Roman"/>
-          <w:lang w:val="bg-BG"/>
-        </w:rPr>
-        <w:t xml:space="preserve"> А</w:t>
-      </w:r>
-      <w:r>
-        <w:rPr>
-          <w:rFonts w:cs="Times New Roman"/>
-          <w:lang w:val="bg-BG"/>
-        </w:rPr>
-        <w:t>, ет</w:t>
-      </w:r>
-      <w:r>
-        <w:rPr>
-          <w:rFonts w:cs="Times New Roman"/>
-          <w:lang w:val="bg-BG"/>
-        </w:rPr>
-        <w:t xml:space="preserve"> 1</w:t>
-      </w:r>
-      <w:r>
-        <w:rPr>
-          <w:rFonts w:cs="Times New Roman"/>
-          <w:lang w:val="bg-BG"/>
-        </w:rPr>
-        <w:t xml:space="preserve">,ап. </w:t>
-      </w:r>
-      <w:r>
-        <w:rPr>
-          <w:rFonts w:cs="Times New Roman"/>
-          <w:lang w:val="bg-BG"/>
-        </w:rPr>
-        <w:t>1а</w:t>
-      </w:r>
-    </w:p>
-    <w:p>
-      <w:pPr>
-        <w:spacing w:after="0" w:line="240" w:lineRule="exact"/>
-        <w:ind w:firstLine="709"/>
-        <w:jc w:val="both"/>
-        <w:rPr>
-          <w:rFonts w:cs="Times New Roman"/>
-          <w:lang w:val="bg-BG"/>
-        </w:rPr>
-      </w:pPr>
-    </w:p>
-    <w:p>
-      <w:pPr>
-        <w:spacing w:after="0" w:line="240" w:lineRule="exact"/>
-        <w:jc w:val="center"/>
-        <w:rPr>
-          <w:rFonts w:cs="Times New Roman"/>
-          <w:lang w:val="bg-BG"/>
-        </w:rPr>
-      </w:pPr>
-    </w:p>
-    <w:p>
-      <w:pPr>
-        <w:spacing w:after="0" w:line="240" w:lineRule="exact"/>
-        <w:jc w:val="center"/>
-        <w:rPr>
-          <w:rFonts w:cs="Times New Roman"/>
-          <w:lang w:val="bg-BG"/>
-        </w:rPr>
-      </w:pPr>
-      <w:r>
-        <w:rPr>
-          <w:rFonts w:cs="Times New Roman"/>
-          <w:lang w:val="bg-BG"/>
-        </w:rPr>
-        <w:t>ДЕКЛАРИРАМ:</w:t>
-      </w:r>
-    </w:p>
-    <w:p>
-      <w:pPr>
-        <w:spacing w:after="0" w:line="240" w:lineRule="exact"/>
         <w:jc w:val="center"/>
         <w:rPr>
           <w:rFonts w:cs="Times New Roman"/>
@@ -541,325 +40,89 @@
           <w:rFonts w:cs="Times New Roman"/>
           <w:lang w:val="bg-BG"/>
         </w:rPr>
-        <w:t xml:space="preserve">Живея на следния адрес </w:t>
-      </w:r>
-      <w:r>
-        <w:rPr>
-          <w:rFonts w:cs="Times New Roman"/>
-          <w:lang w:val="bg-BG"/>
-        </w:rPr>
-        <w:t>гр./с</w:t>
-      </w:r>
-      <w:r>
-        <w:rPr>
-          <w:rFonts w:cs="Times New Roman"/>
-          <w:lang w:val="bg-BG"/>
-        </w:rPr>
-        <w:t xml:space="preserve"> София </w:t>
-      </w:r>
-      <w:r>
-        <w:rPr>
-          <w:rFonts w:cs="Times New Roman"/>
-          <w:lang w:val="bg-BG"/>
-        </w:rPr>
-        <w:t xml:space="preserve">ул. </w:t>
-      </w:r>
-      <w:r>
-        <w:rPr>
-          <w:rFonts w:cs="Times New Roman"/>
-          <w:lang w:val="bg-BG"/>
-        </w:rPr>
-        <w:t xml:space="preserve">Бабина Поляна </w:t>
-      </w:r>
-      <w:r>
-        <w:rPr>
-          <w:rFonts w:cs="Times New Roman"/>
-          <w:lang w:val="bg-BG"/>
-        </w:rPr>
-        <w:t>№</w:t>
-      </w:r>
-      <w:r>
-        <w:rPr>
-          <w:rFonts w:cs="Times New Roman"/>
-          <w:lang w:val="bg-BG"/>
-        </w:rPr>
-        <w:t xml:space="preserve"> 14</w:t>
-      </w:r>
-      <w:r>
-        <w:rPr>
-          <w:rFonts w:cs="Times New Roman"/>
-          <w:lang w:val="bg-BG"/>
-        </w:rPr>
-        <w:t xml:space="preserve">, ж.к. </w:t>
-      </w:r>
-      <w:r>
-        <w:rPr>
-          <w:rFonts w:cs="Times New Roman"/>
-          <w:lang w:val="bg-BG"/>
-        </w:rPr>
-        <w:t xml:space="preserve">Света Троица </w:t>
-      </w:r>
-      <w:r>
-        <w:rPr>
-          <w:rFonts w:cs="Times New Roman"/>
-          <w:lang w:val="bg-BG"/>
-        </w:rPr>
-        <w:t xml:space="preserve">област </w:t>
-      </w:r>
-      <w:r>
-        <w:rPr>
-          <w:rFonts w:cs="Times New Roman"/>
-          <w:lang w:val="bg-BG"/>
-        </w:rPr>
-        <w:t>София</w:t>
-      </w:r>
-      <w:r>
-        <w:rPr>
-          <w:rFonts w:cs="Times New Roman"/>
-          <w:lang w:val="bg-BG"/>
-        </w:rPr>
-        <w:t>,</w:t>
-      </w:r>
-    </w:p>
-    <w:p>
-      <w:pPr>
+        <w:t xml:space="preserve">Местоработата </w:t>
+      </w:r>
+      <w:r>
+        <w:rPr>
+          <w:rFonts w:cs="Times New Roman"/>
+          <w:lang w:val="bg-BG"/>
+        </w:rPr>
+        <w:t xml:space="preserve">ми </w:t>
+      </w:r>
+      <w:r>
+        <w:rPr>
+          <w:rFonts w:cs="Times New Roman"/>
+          <w:lang w:val="bg-BG"/>
+        </w:rPr>
+        <w:t xml:space="preserve"> </w:t>
+      </w:r>
+      <w:r>
+        <w:rPr>
+          <w:rFonts w:cs="Times New Roman"/>
+          <w:lang w:val="bg-BG"/>
+        </w:rPr>
+        <w:t>се намира на адрес</w:t>
+      </w:r>
+      <w:r>
+        <w:rPr>
+          <w:rFonts w:cs="Times New Roman"/>
+          <w:lang w:val="bg-BG"/>
+        </w:rPr>
+        <w:t xml:space="preserve"> гр./с.</w:t>
+      </w:r>
+      <w:r>
+        <w:rPr>
+          <w:rFonts w:cs="Times New Roman"/>
+          <w:lang w:val="bg-BG"/>
+        </w:rPr>
+        <w:t xml:space="preserve"> София</w:t>
+      </w:r>
+      <w:r>
+        <w:rPr>
+          <w:rFonts w:cs="Times New Roman"/>
+          <w:lang w:val="bg-BG"/>
+        </w:rPr>
+        <w:t xml:space="preserve"> </w:t>
+      </w:r>
+      <w:r>
+        <w:rPr>
+          <w:rFonts w:cs="Times New Roman"/>
+          <w:lang w:val="bg-BG"/>
+        </w:rPr>
+        <w:t>област</w:t>
+      </w:r>
+      <w:r>
+        <w:rPr>
+          <w:rFonts w:cs="Times New Roman"/>
+          <w:lang w:val="bg-BG"/>
+        </w:rPr>
+        <w:t xml:space="preserve"> София, </w:t>
+      </w:r>
+      <w:r>
+        <w:rPr>
+          <w:rFonts w:cs="Times New Roman"/>
+          <w:lang w:val="bg-BG"/>
+        </w:rPr>
+        <w:t xml:space="preserve">бул./ул. </w:t>
+      </w:r>
+      <w:r>
+        <w:rPr>
+          <w:rFonts w:cs="Times New Roman"/>
+          <w:lang w:val="bg-BG"/>
+        </w:rPr>
+        <w:t xml:space="preserve"> „България“     69, 1404 кв. Манастирски ливади</w:t>
+      </w:r>
+    </w:p>
+    <w:p>
+      <w:pPr>
+        <w:pStyle w:val="ListParagraph"/>
         <w:tabs>
           <w:tab w:val="left" w:pos="851"/>
           <w:tab w:val="left" w:pos="993"/>
         </w:tabs>
-        <w:spacing w:after="0" w:line="168" w:lineRule="auto"/>
-        <w:jc w:val="center"/>
-        <w:rPr>
-          <w:rFonts w:cs="Times New Roman"/>
-          <w:lang w:val="bg-BG"/>
-        </w:rPr>
-      </w:pPr>
-      <w:r>
-        <w:rPr>
-          <w:rFonts w:cs="Times New Roman"/>
-          <w:lang w:val="bg-BG"/>
-        </w:rPr>
-        <w:t>(Изписва се адрес</w:t>
-      </w:r>
-      <w:r>
-        <w:rPr>
-          <w:rFonts w:cs="Times New Roman"/>
-          <w:lang w:val="bg-BG"/>
-        </w:rPr>
-        <w:t>а, на който деклараторът</w:t>
-      </w:r>
-      <w:r>
-        <w:rPr>
-          <w:rFonts w:cs="Times New Roman"/>
-          <w:lang w:val="bg-BG"/>
-        </w:rPr>
-        <w:t xml:space="preserve"> пребивава, в случаите когато живее на ад</w:t>
-      </w:r>
-      <w:r>
-        <w:rPr>
-          <w:rFonts w:cs="Times New Roman"/>
-          <w:lang w:val="bg-BG"/>
-        </w:rPr>
-        <w:t>рес, различен от постоянния или</w:t>
-      </w:r>
-    </w:p>
-    <w:p>
-      <w:pPr>
-        <w:tabs>
-          <w:tab w:val="left" w:pos="851"/>
-          <w:tab w:val="left" w:pos="993"/>
-        </w:tabs>
-        <w:spacing w:after="0" w:line="168" w:lineRule="auto"/>
+        <w:spacing w:after="0" w:line="240" w:lineRule="exact"/>
+        <w:ind w:left="709"/>
         <w:jc w:val="both"/>
-        <w:rPr>
-          <w:rFonts w:cs="Times New Roman"/>
-          <w:lang w:val="bg-BG"/>
-        </w:rPr>
-      </w:pPr>
-    </w:p>
-    <w:p>
-      <w:pPr>
-        <w:tabs>
-          <w:tab w:val="left" w:pos="851"/>
-          <w:tab w:val="left" w:pos="993"/>
-        </w:tabs>
-        <w:spacing w:after="0" w:line="168" w:lineRule="auto"/>
-        <w:jc w:val="both"/>
-        <w:rPr>
-          <w:rFonts w:cs="Times New Roman"/>
-          <w:lang w:val="bg-BG"/>
-        </w:rPr>
-      </w:pPr>
-      <w:r>
-        <w:rPr>
-          <w:rFonts w:cs="Times New Roman"/>
-          <w:lang w:val="bg-BG"/>
-        </w:rPr>
-        <w:t xml:space="preserve">бул./ул. </w:t>
-      </w:r>
-      <w:r>
-        <w:rPr>
-          <w:rFonts w:cs="Times New Roman"/>
-          <w:lang w:val="bg-BG"/>
-        </w:rPr>
-        <w:t xml:space="preserve">Бабина поляна </w:t>
-      </w:r>
-      <w:r>
-        <w:rPr>
-          <w:rFonts w:cs="Times New Roman"/>
-          <w:lang w:val="bg-BG"/>
-        </w:rPr>
-        <w:t>.№</w:t>
-      </w:r>
-      <w:r>
-        <w:rPr>
-          <w:rFonts w:cs="Times New Roman"/>
-          <w:lang w:val="bg-BG"/>
-        </w:rPr>
-        <w:t xml:space="preserve"> 14</w:t>
-      </w:r>
-      <w:r>
-        <w:rPr>
-          <w:rFonts w:cs="Times New Roman"/>
-          <w:lang w:val="bg-BG"/>
-        </w:rPr>
-        <w:t xml:space="preserve">, ж.к. </w:t>
-      </w:r>
-      <w:r>
-        <w:rPr>
-          <w:rFonts w:cs="Times New Roman"/>
-          <w:lang w:val="bg-BG"/>
-        </w:rPr>
-        <w:t xml:space="preserve">Света Троица </w:t>
-      </w:r>
-      <w:r>
-        <w:rPr>
-          <w:rFonts w:cs="Times New Roman"/>
-          <w:lang w:val="bg-BG"/>
-        </w:rPr>
-        <w:t>, бл</w:t>
-      </w:r>
-      <w:r>
-        <w:rPr>
-          <w:rFonts w:cs="Times New Roman"/>
-          <w:lang w:val="bg-BG"/>
-        </w:rPr>
-        <w:t xml:space="preserve"> 304</w:t>
-      </w:r>
-      <w:r>
-        <w:rPr>
-          <w:rFonts w:cs="Times New Roman"/>
-          <w:lang w:val="bg-BG"/>
-        </w:rPr>
-        <w:t>, вх</w:t>
-      </w:r>
-      <w:r>
-        <w:rPr>
-          <w:rFonts w:cs="Times New Roman"/>
-          <w:lang w:val="bg-BG"/>
-        </w:rPr>
-        <w:t xml:space="preserve"> А</w:t>
-      </w:r>
-      <w:r>
-        <w:rPr>
-          <w:rFonts w:cs="Times New Roman"/>
-          <w:lang w:val="bg-BG"/>
-        </w:rPr>
-        <w:t xml:space="preserve">, </w:t>
-      </w:r>
-      <w:r>
-        <w:rPr>
-          <w:rFonts w:cs="Times New Roman"/>
-          <w:lang w:val="bg-BG"/>
-        </w:rPr>
-        <w:t>ет</w:t>
-      </w:r>
-      <w:r>
-        <w:rPr>
-          <w:rFonts w:cs="Times New Roman"/>
-          <w:lang w:val="bg-BG"/>
-        </w:rPr>
-        <w:t xml:space="preserve"> А </w:t>
-      </w:r>
-      <w:r>
-        <w:rPr>
-          <w:rFonts w:cs="Times New Roman"/>
-          <w:lang w:val="bg-BG"/>
-        </w:rPr>
-        <w:t xml:space="preserve">,ап. </w:t>
-      </w:r>
-      <w:r>
-        <w:rPr>
-          <w:rFonts w:cs="Times New Roman"/>
-          <w:lang w:val="bg-BG"/>
-        </w:rPr>
-        <w:t>1а</w:t>
-      </w:r>
-    </w:p>
-    <w:p>
-      <w:pPr>
-        <w:tabs>
-          <w:tab w:val="left" w:pos="851"/>
-          <w:tab w:val="left" w:pos="993"/>
-        </w:tabs>
-        <w:spacing w:after="0" w:line="168" w:lineRule="auto"/>
-        <w:jc w:val="center"/>
-        <w:rPr>
-          <w:rFonts w:cs="Times New Roman"/>
-          <w:lang w:val="bg-BG"/>
-        </w:rPr>
-      </w:pPr>
-      <w:r>
-        <w:rPr>
-          <w:rFonts w:cs="Times New Roman"/>
-          <w:lang w:val="bg-BG"/>
-        </w:rPr>
-        <w:t>н</w:t>
-      </w:r>
-      <w:r>
-        <w:rPr>
-          <w:rFonts w:cs="Times New Roman"/>
-          <w:lang w:val="bg-BG"/>
-        </w:rPr>
-        <w:t>астоящия му адрес. В случаите, когато живее на постоянния или настоящия си адрес, посочва на кой от тях.)</w:t>
-      </w:r>
-    </w:p>
-    <w:p>
-      <w:pPr>
-        <w:tabs>
-          <w:tab w:val="left" w:pos="851"/>
-          <w:tab w:val="left" w:pos="993"/>
-        </w:tabs>
-        <w:spacing w:after="0" w:line="168" w:lineRule="auto"/>
-        <w:jc w:val="center"/>
-        <w:rPr>
-          <w:rFonts w:cs="Times New Roman"/>
-          <w:lang w:val="bg-BG"/>
-        </w:rPr>
-      </w:pPr>
-    </w:p>
-    <w:p>
-      <w:pPr>
-        <w:tabs>
-          <w:tab w:val="left" w:pos="851"/>
-          <w:tab w:val="left" w:pos="993"/>
-        </w:tabs>
-        <w:spacing w:after="0" w:line="168" w:lineRule="auto"/>
-        <w:jc w:val="center"/>
-        <w:rPr>
-          <w:rFonts w:cs="Times New Roman"/>
-          <w:lang w:val="bg-BG"/>
-        </w:rPr>
-      </w:pPr>
-    </w:p>
-    <w:p>
-      <w:pPr>
-        <w:tabs>
-          <w:tab w:val="left" w:pos="851"/>
-          <w:tab w:val="left" w:pos="993"/>
-        </w:tabs>
-        <w:spacing w:after="0" w:line="168" w:lineRule="auto"/>
-        <w:jc w:val="center"/>
         <w:rPr>
           <w:rFonts w:cs="Times New Roman"/>
           <w:lang w:val="bg-BG"/>
@@ -890,91 +153,44 @@
           <w:rFonts w:cs="Times New Roman"/>
           <w:lang w:val="bg-BG"/>
         </w:rPr>
-        <w:t xml:space="preserve">Местоработата </w:t>
-      </w:r>
-      <w:r>
-        <w:rPr>
-          <w:rFonts w:cs="Times New Roman"/>
-          <w:lang w:val="bg-BG"/>
-        </w:rPr>
-        <w:t xml:space="preserve">ми </w:t>
-      </w:r>
-      <w:r>
-        <w:rPr>
-          <w:rFonts w:cs="Times New Roman"/>
-          <w:lang w:val="bg-BG"/>
-        </w:rPr>
-        <w:t xml:space="preserve"> </w:t>
-      </w:r>
-      <w:r>
-        <w:rPr>
-          <w:rFonts w:cs="Times New Roman"/>
-          <w:lang w:val="bg-BG"/>
-        </w:rPr>
-        <w:t>се намира на адрес</w:t>
-      </w:r>
-      <w:r>
-        <w:rPr>
-          <w:rFonts w:cs="Times New Roman"/>
-          <w:lang w:val="bg-BG"/>
-        </w:rPr>
-        <w:t xml:space="preserve"> гр./с.</w:t>
-      </w:r>
-      <w:r>
-        <w:rPr>
-          <w:rFonts w:cs="Times New Roman"/>
-          <w:lang w:val="bg-BG"/>
-        </w:rPr>
-        <w:t xml:space="preserve"> София</w:t>
-      </w:r>
-      <w:r>
-        <w:rPr>
-          <w:rFonts w:cs="Times New Roman"/>
-          <w:lang w:val="bg-BG"/>
-        </w:rPr>
-        <w:t xml:space="preserve"> </w:t>
-      </w:r>
-      <w:r>
-        <w:rPr>
-          <w:rFonts w:cs="Times New Roman"/>
-          <w:lang w:val="bg-BG"/>
-        </w:rPr>
-        <w:t>област</w:t>
-      </w:r>
-      <w:r>
-        <w:rPr>
-          <w:rFonts w:cs="Times New Roman"/>
-          <w:lang w:val="bg-BG"/>
-        </w:rPr>
-        <w:t xml:space="preserve"> София, </w:t>
-      </w:r>
-      <w:r>
-        <w:rPr>
-          <w:rFonts w:cs="Times New Roman"/>
-          <w:lang w:val="bg-BG"/>
-        </w:rPr>
-        <w:t xml:space="preserve">бул./ул. </w:t>
-      </w:r>
-      <w:r>
-        <w:rPr>
-          <w:rFonts w:cs="Times New Roman"/>
-          <w:lang w:val="bg-BG"/>
-        </w:rPr>
-        <w:t xml:space="preserve"> „България“ </w:t>
-      </w:r>
-      <w:r>
-        <w:rPr>
-          <w:rFonts w:cs="Times New Roman"/>
-          <w:lang w:val="bg-BG"/>
-        </w:rPr>
-        <w:t xml:space="preserve">    </w:t>
-      </w:r>
-      <w:r>
-        <w:rPr>
-          <w:rFonts w:cs="Times New Roman"/>
-          <w:lang w:val="bg-BG"/>
-        </w:rPr>
-        <w:t>69, 1404 кв. Манастирски ливади</w:t>
+        <w:t xml:space="preserve"> Работя в/за </w:t>
+      </w:r>
+      <w:r>
+        <w:rPr>
+          <w:rFonts w:cs="Times New Roman"/>
+          <w:lang w:val="bg-BG"/>
+        </w:rPr>
+        <w:t>ЕПАМ ЕООД</w:t>
+      </w:r>
+      <w:r>
+        <w:rPr>
+          <w:rFonts w:cs="Times New Roman"/>
+          <w:lang w:val="bg-BG"/>
+        </w:rPr>
+        <w:t>,</w:t>
+      </w:r>
+    </w:p>
+    <w:p>
+      <w:pPr>
+        <w:pStyle w:val="ListParagraph"/>
+        <w:tabs>
+          <w:tab w:val="left" w:pos="851"/>
+          <w:tab w:val="left" w:pos="993"/>
+        </w:tabs>
+        <w:spacing w:after="0" w:line="240" w:lineRule="exact"/>
+        <w:ind w:left="709"/>
+        <w:jc w:val="both"/>
+        <w:rPr>
+          <w:rFonts w:cs="Times New Roman"/>
+          <w:lang w:val="bg-BG"/>
+        </w:rPr>
+      </w:pPr>
+      <w:r>
+        <w:rPr>
+          <w:rFonts w:cs="Times New Roman"/>
+          <w:lang w:val="bg-BG"/>
+        </w:rPr>
+        <w:t xml:space="preserve">          (наименование на юридическото или физическото лице, за което деклараторът работи) </w:t>
       </w:r>
     </w:p>
     <w:p>
@@ -1017,86 +233,6 @@
           <w:rFonts w:cs="Times New Roman"/>
           <w:lang w:val="bg-BG"/>
         </w:rPr>
-        <w:t xml:space="preserve"> Работя в/за </w:t>
-      </w:r>
-      <w:r>
-        <w:rPr>
-          <w:rFonts w:cs="Times New Roman"/>
-          <w:lang w:val="bg-BG"/>
-        </w:rPr>
-        <w:t>ЕПАМ ЕООД</w:t>
-      </w:r>
-      <w:r>
-        <w:rPr>
-          <w:rFonts w:cs="Times New Roman"/>
-          <w:lang w:val="bg-BG"/>
-        </w:rPr>
-        <w:t>,</w:t>
-      </w:r>
-    </w:p>
-    <w:p>
-      <w:pPr>
-        <w:pStyle w:val="ListParagraph"/>
-        <w:tabs>
-          <w:tab w:val="left" w:pos="851"/>
-          <w:tab w:val="left" w:pos="993"/>
-        </w:tabs>
-        <w:spacing w:after="0" w:line="240" w:lineRule="exact"/>
-        <w:ind w:left="709"/>
-        <w:jc w:val="both"/>
-        <w:rPr>
-          <w:rFonts w:cs="Times New Roman"/>
-          <w:lang w:val="bg-BG"/>
-        </w:rPr>
-      </w:pPr>
-      <w:r>
-        <w:rPr>
-          <w:rFonts w:cs="Times New Roman"/>
-          <w:lang w:val="bg-BG"/>
-        </w:rPr>
-        <w:t xml:space="preserve">          (наименование на юридическото или физическото лице, за което деклараторът работи) </w:t>
-      </w:r>
-    </w:p>
-    <w:p>
-      <w:pPr>
-        <w:pStyle w:val="ListParagraph"/>
-        <w:tabs>
-          <w:tab w:val="left" w:pos="851"/>
-          <w:tab w:val="left" w:pos="993"/>
-        </w:tabs>
-        <w:spacing w:after="0" w:line="240" w:lineRule="exact"/>
-        <w:ind w:left="709"/>
-        <w:jc w:val="both"/>
-        <w:rPr>
-          <w:rFonts w:cs="Times New Roman"/>
-          <w:lang w:val="bg-BG"/>
-        </w:rPr>
-      </w:pPr>
-    </w:p>
-    <w:p>
-      <w:pPr>
-        <w:pStyle w:val="ListParagraph"/>
-        <w:numPr>
-          <w:ilvl w:val="0"/>
-          <w:numId w:val="1"/>
-        </w:numPr>
-        <w:tabs>
-          <w:tab w:val="left" w:pos="851"/>
-          <w:tab w:val="left" w:pos="993"/>
-        </w:tabs>
-        <w:spacing w:after="0" w:line="240" w:lineRule="exact"/>
-        <w:ind w:left="0" w:firstLine="709"/>
-        <w:jc w:val="both"/>
-        <w:rPr>
-          <w:rFonts w:cs="Times New Roman"/>
-          <w:lang w:val="bg-BG"/>
-        </w:rPr>
-      </w:pPr>
-      <w:r>
-        <w:rPr>
-          <w:rFonts w:cs="Times New Roman"/>
-          <w:lang w:val="bg-BG"/>
-        </w:rPr>
         <w:t>…………………………………………………………………………</w:t>
       </w:r>
       <w:r>
@@ -1361,16 +497,7 @@
           <w:rFonts w:cs="Times New Roman"/>
           <w:lang w:val="bg-BG"/>
         </w:rPr>
-        <w:t>5</w:t>
-      </w:r>
-      <w:bookmarkStart w:id="0" w:name="_GoBack"/>
-      <w:bookmarkEnd w:id="0"/>
-      <w:r>
-        <w:rPr>
-          <w:rFonts w:cs="Times New Roman"/>
-          <w:lang w:val="bg-BG"/>
-        </w:rPr>
-        <w:t>.</w:t>
+        <w:t>5.</w:t>
       </w:r>
       <w:r>
         <w:rPr>
@@ -1496,7 +623,7 @@
 </file>
 
 <file path=word/numbering.xml><?xml version="1.0" encoding="utf-8"?>
-<w:numbering xmlns:wpc="http://schemas.microsoft.com/office/word/2010/wordprocessingCanvas" xmlns:cx="http://schemas.microsoft.com/office/drawing/2014/chartex" xmlns:cx1="http://schemas.microsoft.com/office/drawing/2015/9/8/chartex" xmlns:cx2="http://schemas.microsoft.com/office/drawing/2015/10/21/chartex" xmlns:cx3="http://schemas.microsoft.com/office/drawing/2016/5/9/chartex" xmlns:cx4="http://schemas.microsoft.com/office/drawing/2016/5/10/chartex" xmlns:cx5="http://schemas.microsoft.com/office/drawing/2016/5/11/chartex" xmlns:cx6="http://schemas.microsoft.com/office/drawing/2016/5/12/chartex" xmlns:cx7="http://schemas.microsoft.com/office/drawing/2016/5/13/chartex" xmlns:cx8="http://schemas.microsoft.com/office/drawing/2016/5/14/chartex" xmlns:mc="http://schemas.openxmlformats.org/markup-compatibility/2006" xmlns:aink="http://schemas.microsoft.com/office/drawing/2016/ink" xmlns:am3d="http://schemas.microsoft.com/office/drawing/2017/model3d" xmlns:o="urn:schemas-microsoft-com:office:office" xmlns:r="http://schemas.openxmlformats.org/officeDocument/2006/relationships" xmlns:m="http://schemas.openxmlformats.org/officeDocument/2006/math" xmlns:v="urn:schemas-microsoft-com:vml" xmlns:wp14="http://schemas.microsoft.com/office/word/2010/wordprocessingDrawing" xmlns:wp="http://schemas.openxmlformats.org/drawingml/2006/wordprocessingDrawing" xmlns:w10="urn:schemas-microsoft-com:office:word" xmlns:w="http://schemas.openxmlformats.org/wordprocessingml/2006/main" xmlns:w14="http://schemas.microsoft.com/office/word/2010/wordml" xmlns:w15="http://schemas.microsoft.com/office/word/2012/wordml" xmlns:w16cid="http://schemas.microsoft.com/office/word/2016/wordml/cid" xmlns:w16se="http://schemas.microsoft.com/office/word/2015/wordml/symex" xmlns:wpg="http://schemas.microsoft.com/office/word/2010/wordprocessingGroup" xmlns:wpi="http://schemas.microsoft.com/office/word/2010/wordprocessingInk" xmlns:wne="http://schemas.microsoft.com/office/word/2006/wordml" xmlns:wps="http://schemas.microsoft.com/office/word/2010/wordprocessingShape" mc:Ignorable="w14 w15 w16se w16cid wp14">
+<w:numbering xmlns:wpc="http://schemas.microsoft.com/office/word/2010/wordprocessingCanvas" xmlns:cx="http://schemas.microsoft.com/office/drawing/2014/chartex" xmlns:cx1="http://schemas.microsoft.com/office/drawing/2015/9/8/chartex" xmlns:cx2="http://schemas.microsoft.com/office/drawing/2015/10/21/chartex" xmlns:cx3="http://schemas.microsoft.com/office/drawing/2016/5/9/chartex" xmlns:cx4="http://schemas.microsoft.com/office/drawing/2016/5/10/chartex" xmlns:cx5="http://schemas.microsoft.com/office/drawing/2016/5/11/chartex" xmlns:cx6="http://schemas.microsoft.com/office/drawing/2016/5/12/chartex" xmlns:cx7="http://schemas.microsoft.com/office/drawing/2016/5/13/chartex" xmlns:cx8="http://schemas.microsoft.com/office/drawing/2016/5/14/chartex" xmlns:mc="http://schemas.openxmlformats.org/markup-compatibility/2006" xmlns:aink="http://schemas.microsoft.com/office/drawing/2016/ink" xmlns:am3d="http://schemas.microsoft.com/office/drawing/2017/model3d" xmlns:o="urn:schemas-microsoft-com:office:office" xmlns:oel="http://schemas.microsoft.com/office/2019/extlst" xmlns:r="http://schemas.openxmlformats.org/officeDocument/2006/relationships" xmlns:m="http://schemas.openxmlformats.org/officeDocument/2006/math" xmlns:v="urn:schemas-microsoft-com:vml" xmlns:wp14="http://schemas.microsoft.com/office/word/2010/wordprocessingDrawing" xmlns:wp="http://schemas.openxmlformats.org/drawingml/2006/wordprocessingDrawing" xmlns:w10="urn:schemas-microsoft-com:office:word" xmlns:w="http://schemas.openxmlformats.org/wordprocessingml/2006/main" xmlns:w14="http://schemas.microsoft.com/office/word/2010/wordml" xmlns:w15="http://schemas.microsoft.com/office/word/2012/wordml" xmlns:w16cex="http://schemas.microsoft.com/office/word/2018/wordml/cex" xmlns:w16cid="http://schemas.microsoft.com/office/word/2016/wordml/cid" xmlns:w16="http://schemas.microsoft.com/office/word/2018/wordml" xmlns:w16sdtdh="http://schemas.microsoft.com/office/word/2020/wordml/sdtdatahash" xmlns:w16se="http://schemas.microsoft.com/office/word/2015/wordml/symex" xmlns:wpg="http://schemas.microsoft.com/office/word/2010/wordprocessingGroup" xmlns:wpi="http://schemas.microsoft.com/office/word/2010/wordprocessingInk" xmlns:wne="http://schemas.microsoft.com/office/word/2006/wordml" xmlns:wps="http://schemas.microsoft.com/office/word/2010/wordprocessingShape" mc:Ignorable="w14 w15 w16se w16cid w16 w16cex w16sdtdh wp14">
   <w:abstractNum w:abstractNumId="0" w15:restartNumberingAfterBreak="0">
     <w:nsid w:val="0C4E42B7"/>
     <w:multiLevelType w:val="hybridMultilevel"/>
@@ -1586,14 +713,14 @@
       </w:pPr>
     </w:lvl>
   </w:abstractNum>
-  <w:num w:numId="1">
+  <w:num w:numId="1" w16cid:durableId="681123831">
     <w:abstractNumId w:val="0"/>
   </w:num>
 </w:numbering>
 </file>
 
 <file path=word/styles.xml><?xml version="1.0" encoding="utf-8"?>
-<w:styles xmlns:mc="http://schemas.openxmlformats.org/markup-compatibility/2006" xmlns:r="http://schemas.openxmlformats.org/officeDocument/2006/relationships" xmlns:w="http://schemas.openxmlformats.org/wordprocessingml/2006/main" xmlns:w14="http://schemas.microsoft.com/office/word/2010/wordml" xmlns:w15="http://schemas.microsoft.com/office/word/2012/wordml" xmlns:w16cid="http://schemas.microsoft.com/office/word/2016/wordml/cid" xmlns:w16se="http://schemas.microsoft.com/office/word/2015/wordml/symex" mc:Ignorable="w14 w15 w16se w16cid">
+<w:styles xmlns:mc="http://schemas.openxmlformats.org/markup-compatibility/2006" xmlns:r="http://schemas.openxmlformats.org/officeDocument/2006/relationships" xmlns:w="http://schemas.openxmlformats.org/wordprocessingml/2006/main" xmlns:w14="http://schemas.microsoft.com/office/word/2010/wordml" xmlns:w15="http://schemas.microsoft.com/office/word/2012/wordml" xmlns:w16cex="http://schemas.microsoft.com/office/word/2018/wordml/cex" xmlns:w16cid="http://schemas.microsoft.com/office/word/2016/wordml/cid" xmlns:w16="http://schemas.microsoft.com/office/word/2018/wordml" xmlns:w16sdtdh="http://schemas.microsoft.com/office/word/2020/wordml/sdtdatahash" xmlns:w16se="http://schemas.microsoft.com/office/word/2015/wordml/symex" mc:Ignorable="w14 w15 w16se w16cid w16 w16cex w16sdtdh">
   <w:docDefaults>
     <w:rPrDefault>
       <w:rPr>

</xml_diff>